<commit_message>
Add Paramtrized Test For updateEvent function
</commit_message>
<xml_diff>
--- a/lifeOfBrief/Day#2.docx
+++ b/lifeOfBrief/Day#2.docx
@@ -19,7 +19,15 @@
         </w:numPr>
       </w:pPr>
       <w:r>
-        <w:t xml:space="preserve">I readed an article about Junit. And I found </w:t>
+        <w:t xml:space="preserve">I </w:t>
+      </w:r>
+      <w:proofErr w:type="spellStart"/>
+      <w:r>
+        <w:t>readed</w:t>
+      </w:r>
+      <w:proofErr w:type="spellEnd"/>
+      <w:r>
+        <w:t xml:space="preserve"> an article about Junit. And I found </w:t>
       </w:r>
       <w:r>
         <w:rPr>
@@ -54,6 +62,7 @@
         </w:rPr>
         <w:t>@</w:t>
       </w:r>
+      <w:proofErr w:type="spellStart"/>
       <w:r>
         <w:rPr>
           <w:bCs/>
@@ -61,6 +70,7 @@
         </w:rPr>
         <w:t>TestFactory</w:t>
       </w:r>
+      <w:proofErr w:type="spellEnd"/>
       <w:r>
         <w:rPr>
           <w:bCs/>
@@ -75,54 +85,12 @@
         </w:rPr>
         <w:t>for dynamic tests</w:t>
       </w:r>
-    </w:p>
-    <w:p>
-      <w:pPr>
-        <w:pStyle w:val="Paragraphedeliste"/>
-      </w:pPr>
-    </w:p>
-    <w:p>
-      <w:pPr>
-        <w:pStyle w:val="Paragraphedeliste"/>
-        <w:rPr>
-          <w:sz w:val="36"/>
-          <w:szCs w:val="36"/>
-        </w:rPr>
-      </w:pPr>
-      <w:r>
-        <w:br/>
-      </w:r>
-      <w:r>
-        <w:br/>
-      </w:r>
-      <w:r>
-        <w:br/>
-      </w:r>
-      <w:r>
-        <w:rPr>
-          <w:color w:val="FF0000"/>
-          <w:sz w:val="36"/>
-          <w:szCs w:val="36"/>
-        </w:rPr>
-        <w:t xml:space="preserve">-- </w:t>
-      </w:r>
-      <w:bookmarkStart w:id="0" w:name="_GoBack"/>
-      <w:bookmarkEnd w:id="0"/>
-      <w:r>
-        <w:rPr>
-          <w:color w:val="FF0000"/>
-          <w:sz w:val="36"/>
-          <w:szCs w:val="36"/>
-        </w:rPr>
-        <w:t>Problems</w:t>
-      </w:r>
-      <w:r>
-        <w:rPr>
-          <w:color w:val="FF0000"/>
-          <w:sz w:val="36"/>
-          <w:szCs w:val="36"/>
-        </w:rPr>
-        <w:t>:</w:t>
+      <w:r>
+        <w:rPr>
+          <w:bCs/>
+          <w:color w:val="000000" w:themeColor="text1"/>
+        </w:rPr>
+        <w:t>.</w:t>
       </w:r>
     </w:p>
     <w:p>
@@ -134,11 +102,97 @@
         </w:numPr>
       </w:pPr>
       <w:r>
+        <w:t>I found that there is Parametrized tests.</w:t>
+      </w:r>
+    </w:p>
+    <w:p>
+      <w:pPr>
+        <w:pStyle w:val="Paragraphedeliste"/>
+      </w:pPr>
+      <w:bookmarkStart w:id="0" w:name="_GoBack"/>
+      <w:bookmarkEnd w:id="0"/>
+    </w:p>
+    <w:p>
+      <w:pPr>
+        <w:pStyle w:val="Paragraphedeliste"/>
+        <w:rPr>
+          <w:sz w:val="36"/>
+          <w:szCs w:val="36"/>
+        </w:rPr>
+      </w:pPr>
+      <w:r>
+        <w:br/>
+      </w:r>
+      <w:r>
+        <w:br/>
+      </w:r>
+      <w:r>
+        <w:br/>
+      </w:r>
+      <w:r>
+        <w:rPr>
+          <w:color w:val="FF0000"/>
+          <w:sz w:val="36"/>
+          <w:szCs w:val="36"/>
+        </w:rPr>
+        <w:t xml:space="preserve">-- </w:t>
+      </w:r>
+      <w:r>
+        <w:rPr>
+          <w:color w:val="FF0000"/>
+          <w:sz w:val="36"/>
+          <w:szCs w:val="36"/>
+        </w:rPr>
+        <w:t>Problems</w:t>
+      </w:r>
+      <w:r>
+        <w:rPr>
+          <w:color w:val="FF0000"/>
+          <w:sz w:val="36"/>
+          <w:szCs w:val="36"/>
+        </w:rPr>
+        <w:t>:</w:t>
+      </w:r>
+    </w:p>
+    <w:p>
+      <w:pPr>
+        <w:pStyle w:val="Paragraphedeliste"/>
+        <w:numPr>
+          <w:ilvl w:val="0"/>
+          <w:numId w:val="1"/>
+        </w:numPr>
+      </w:pPr>
+      <w:r>
         <w:rPr>
           <w:b/>
           <w:color w:val="00B050"/>
         </w:rPr>
-        <w:t>Test UserValidationHelper.PasswordsAreNotMatched  -&gt;</w:t>
+        <w:t xml:space="preserve">Test </w:t>
+      </w:r>
+      <w:proofErr w:type="spellStart"/>
+      <w:proofErr w:type="gramStart"/>
+      <w:r>
+        <w:rPr>
+          <w:b/>
+          <w:color w:val="00B050"/>
+        </w:rPr>
+        <w:t>UserValidationHelper.PasswordsAreNotMatched</w:t>
+      </w:r>
+      <w:proofErr w:type="spellEnd"/>
+      <w:r>
+        <w:rPr>
+          <w:b/>
+          <w:color w:val="00B050"/>
+        </w:rPr>
+        <w:t xml:space="preserve">  -</w:t>
+      </w:r>
+      <w:proofErr w:type="gramEnd"/>
+      <w:r>
+        <w:rPr>
+          <w:b/>
+          <w:color w:val="00B050"/>
+        </w:rPr>
+        <w:t>&gt;</w:t>
       </w:r>
       <w:r>
         <w:rPr>

</xml_diff>